<commit_message>
Feature/14700 14701 update word documentation (#98)
Updated Interaction Portal documentation for release including fix on section 2.12
</commit_message>
<xml_diff>
--- a/content/static/word/CORTEX Interaction Portal - Merging Guide.docx
+++ b/content/static/word/CORTEX Interaction Portal - Merging Guide.docx
@@ -937,8 +937,7 @@
         <w:tblLook w:val="0420" w:firstRow="1" w:lastRow="0" w:firstColumn="0" w:lastColumn="0" w:noHBand="0" w:noVBand="1"/>
       </w:tblPr>
       <w:tblGrid>
-        <w:gridCol w:w="5346"/>
-        <w:gridCol w:w="4942"/>
+        <w:gridCol w:w="10288"/>
       </w:tblGrid>
       <w:tr>
         <w:trPr>
@@ -947,21 +946,11 @@
         </w:trPr>
         <w:tc>
           <w:tcPr>
-            <w:tcW w:w="5346" w:type="dxa"/>
+            <w:tcW w:w="10288" w:type="dxa"/>
           </w:tcPr>
           <w:p>
             <w:r>
               <w:t>Document</w:t>
-            </w:r>
-          </w:p>
-        </w:tc>
-        <w:tc>
-          <w:tcPr>
-            <w:tcW w:w="4942" w:type="dxa"/>
-          </w:tcPr>
-          <w:p>
-            <w:r>
-              <w:t>Version</w:t>
             </w:r>
           </w:p>
         </w:tc>
@@ -972,7 +961,7 @@
         </w:trPr>
         <w:tc>
           <w:tcPr>
-            <w:tcW w:w="5346" w:type="dxa"/>
+            <w:tcW w:w="10288" w:type="dxa"/>
           </w:tcPr>
           <w:p>
             <w:r>
@@ -983,21 +972,11 @@
             </w:r>
           </w:p>
         </w:tc>
-        <w:tc>
-          <w:tcPr>
-            <w:tcW w:w="4942" w:type="dxa"/>
-          </w:tcPr>
-          <w:p>
-            <w:r>
-              <w:t>v3.0</w:t>
-            </w:r>
-          </w:p>
-        </w:tc>
       </w:tr>
       <w:tr>
         <w:tc>
           <w:tcPr>
-            <w:tcW w:w="5346" w:type="dxa"/>
+            <w:tcW w:w="10288" w:type="dxa"/>
           </w:tcPr>
           <w:p>
             <w:r>
@@ -1014,22 +993,6 @@
             </w:r>
           </w:p>
         </w:tc>
-        <w:tc>
-          <w:tcPr>
-            <w:tcW w:w="4942" w:type="dxa"/>
-          </w:tcPr>
-          <w:p>
-            <w:r>
-              <w:t>V</w:t>
-            </w:r>
-            <w:r>
-              <w:t>3</w:t>
-            </w:r>
-            <w:r>
-              <w:t>.0</w:t>
-            </w:r>
-          </w:p>
-        </w:tc>
       </w:tr>
       <w:tr>
         <w:trPr>
@@ -1037,7 +1000,7 @@
         </w:trPr>
         <w:tc>
           <w:tcPr>
-            <w:tcW w:w="5346" w:type="dxa"/>
+            <w:tcW w:w="10288" w:type="dxa"/>
           </w:tcPr>
           <w:p>
             <w:r>
@@ -1047,29 +1010,10 @@
               <w:t xml:space="preserve">Interaction Portal </w:t>
             </w:r>
             <w:r>
-              <w:t>User</w:t>
-            </w:r>
-            <w:r>
-              <w:t xml:space="preserve"> </w:t>
+              <w:t xml:space="preserve">User </w:t>
             </w:r>
             <w:r>
               <w:t>Guide</w:t>
-            </w:r>
-          </w:p>
-        </w:tc>
-        <w:tc>
-          <w:tcPr>
-            <w:tcW w:w="4942" w:type="dxa"/>
-          </w:tcPr>
-          <w:p>
-            <w:r>
-              <w:t>V</w:t>
-            </w:r>
-            <w:r>
-              <w:t>3</w:t>
-            </w:r>
-            <w:r>
-              <w:t>.0</w:t>
             </w:r>
           </w:p>
         </w:tc>

</xml_diff>